<commit_message>
updated link for task in repository
</commit_message>
<xml_diff>
--- a/Reports/Бойко_Катерина_ІТ-71_Lab1.docx
+++ b/Reports/Бойко_Катерина_ІТ-71_Lab1.docx
@@ -301,7 +301,6 @@
         </w:rPr>
         <w:t>на тему «</w:t>
       </w:r>
-      <w:proofErr w:type="spellStart"/>
       <w:r>
         <w:rPr>
           <w:rFonts w:asciiTheme="minorHAnsi" w:eastAsia="Calibri" w:hAnsiTheme="minorHAnsi" w:cstheme="minorHAnsi"/>
@@ -309,17 +308,7 @@
           <w:sz w:val="28"/>
           <w:szCs w:val="28"/>
         </w:rPr>
-        <w:t>Дизайн</w:t>
-      </w:r>
-      <w:proofErr w:type="spellEnd"/>
-      <w:r>
-        <w:rPr>
-          <w:rFonts w:asciiTheme="minorHAnsi" w:eastAsia="Calibri" w:hAnsiTheme="minorHAnsi" w:cstheme="minorHAnsi"/>
-          <w:bCs/>
-          <w:sz w:val="28"/>
-          <w:szCs w:val="28"/>
-        </w:rPr>
-        <w:t xml:space="preserve"> </w:t>
+        <w:t xml:space="preserve">Дизайн </w:t>
       </w:r>
       <w:proofErr w:type="spellStart"/>
       <w:r>
@@ -917,7 +906,8 @@
         <w:rPr>
           <w:rFonts w:asciiTheme="minorHAnsi" w:hAnsiTheme="minorHAnsi" w:cstheme="minorHAnsi"/>
           <w:b w:val="0"/>
-          <w:lang w:val="uk-UA"/>
+          <w:noProof/>
+          <w:lang w:val="uk-UA" w:eastAsia="uk-UA" w:bidi="ar-SA"/>
         </w:rPr>
         <w:drawing>
           <wp:inline distT="0" distB="0" distL="0" distR="0" wp14:anchorId="00548DF3" wp14:editId="36FDFF18">
@@ -985,25 +975,7 @@
             <w:b w:val="0"/>
             <w:lang w:val="uk-UA"/>
           </w:rPr>
-          <w:t>https://KaterinaBoiko.github.io/FE-</w:t>
-        </w:r>
-        <w:r>
-          <w:rPr>
-            <w:rStyle w:val="a8"/>
-            <w:rFonts w:asciiTheme="minorHAnsi" w:hAnsiTheme="minorHAnsi" w:cstheme="minorHAnsi"/>
-            <w:b w:val="0"/>
-            <w:lang w:val="uk-UA"/>
-          </w:rPr>
-          <w:t>l</w:t>
-        </w:r>
-        <w:r>
-          <w:rPr>
-            <w:rStyle w:val="a8"/>
-            <w:rFonts w:asciiTheme="minorHAnsi" w:hAnsiTheme="minorHAnsi" w:cstheme="minorHAnsi"/>
-            <w:b w:val="0"/>
-            <w:lang w:val="uk-UA"/>
-          </w:rPr>
-          <w:t>abs</w:t>
+          <w:t>https://KaterinaBoiko.github.io/FE-labs</w:t>
         </w:r>
       </w:hyperlink>
       <w:r>
@@ -1034,7 +1006,7 @@
           <w:b w:val="0"/>
           <w:lang w:val="uk-UA"/>
         </w:rPr>
-        <w:t xml:space="preserve">Посилання на </w:t>
+        <w:t xml:space="preserve">Посилання на завдання у </w:t>
       </w:r>
       <w:proofErr w:type="spellStart"/>
       <w:r>
@@ -1043,7 +1015,7 @@
           <w:b w:val="0"/>
           <w:lang w:val="uk-UA"/>
         </w:rPr>
-        <w:t>репозиторій</w:t>
+        <w:t>репозиторіїї</w:t>
       </w:r>
       <w:proofErr w:type="spellEnd"/>
       <w:r>
@@ -1054,6 +1026,20 @@
         </w:rPr>
         <w:t xml:space="preserve">: </w:t>
       </w:r>
+    </w:p>
+    <w:p>
+      <w:pPr>
+        <w:pStyle w:val="3"/>
+        <w:numPr>
+          <w:ilvl w:val="0"/>
+          <w:numId w:val="0"/>
+        </w:numPr>
+        <w:rPr>
+          <w:rFonts w:asciiTheme="minorHAnsi" w:hAnsiTheme="minorHAnsi" w:cstheme="minorHAnsi"/>
+          <w:b w:val="0"/>
+          <w:lang w:val="uk-UA"/>
+        </w:rPr>
+      </w:pPr>
       <w:hyperlink r:id="rId7" w:history="1">
         <w:r>
           <w:rPr>
@@ -1062,52 +1048,7 @@
             <w:b w:val="0"/>
             <w:lang w:val="uk-UA"/>
           </w:rPr>
-          <w:t>https://github.com/K</w:t>
-        </w:r>
-        <w:r>
-          <w:rPr>
-            <w:rStyle w:val="a8"/>
-            <w:rFonts w:asciiTheme="minorHAnsi" w:hAnsiTheme="minorHAnsi" w:cstheme="minorHAnsi"/>
-            <w:b w:val="0"/>
-            <w:lang w:val="uk-UA"/>
-          </w:rPr>
-          <w:t>a</w:t>
-        </w:r>
-        <w:r>
-          <w:rPr>
-            <w:rStyle w:val="a8"/>
-            <w:rFonts w:asciiTheme="minorHAnsi" w:hAnsiTheme="minorHAnsi" w:cstheme="minorHAnsi"/>
-            <w:b w:val="0"/>
-            <w:lang w:val="uk-UA"/>
-          </w:rPr>
-          <w:t>terinaBo</w:t>
-        </w:r>
-        <w:r>
-          <w:rPr>
-            <w:rStyle w:val="a8"/>
-            <w:rFonts w:asciiTheme="minorHAnsi" w:hAnsiTheme="minorHAnsi" w:cstheme="minorHAnsi"/>
-            <w:b w:val="0"/>
-            <w:lang w:val="uk-UA"/>
-          </w:rPr>
-          <w:t>i</w:t>
-        </w:r>
-        <w:r>
-          <w:rPr>
-            <w:rStyle w:val="a8"/>
-            <w:rFonts w:asciiTheme="minorHAnsi" w:hAnsiTheme="minorHAnsi" w:cstheme="minorHAnsi"/>
-            <w:b w:val="0"/>
-            <w:lang w:val="uk-UA"/>
-          </w:rPr>
-          <w:t>k</w:t>
-        </w:r>
-        <w:r>
-          <w:rPr>
-            <w:rStyle w:val="a8"/>
-            <w:rFonts w:asciiTheme="minorHAnsi" w:hAnsiTheme="minorHAnsi" w:cstheme="minorHAnsi"/>
-            <w:b w:val="0"/>
-            <w:lang w:val="uk-UA"/>
-          </w:rPr>
-          <w:t>o/FE-labs</w:t>
+          <w:t>https://github.com/KaterinaBoiko/FE-labs/tree/lab1</w:t>
         </w:r>
       </w:hyperlink>
       <w:r>
@@ -2195,6 +2136,7 @@
   <w:style w:type="character" w:default="1" w:styleId="a0">
     <w:name w:val="Default Paragraph Font"/>
     <w:uiPriority w:val="1"/>
+    <w:semiHidden/>
     <w:unhideWhenUsed/>
   </w:style>
   <w:style w:type="table" w:default="1" w:styleId="a1">

</xml_diff>